<commit_message>
Multiple changes for A3P1 and A3P2
</commit_message>
<xml_diff>
--- a/Assessment3_Part1/Work/Corbin/JobDescription_PublishingManager.docx
+++ b/Assessment3_Part1/Work/Corbin/JobDescription_PublishingManager.docx
@@ -20,7 +20,17 @@
           <w:szCs w:val="28"/>
           <w:lang w:val="en-US"/>
         </w:rPr>
-        <w:t>Publishing Manager Job Description – Corbin Peever.</w:t>
+        <w:t>Publishing Manager Job Description</w:t>
+      </w:r>
+      <w:r>
+        <w:rPr>
+          <w:b/>
+          <w:bCs/>
+          <w:sz w:val="28"/>
+          <w:szCs w:val="28"/>
+          <w:lang w:val="en-US"/>
+        </w:rPr>
+        <w:t>.</w:t>
       </w:r>
     </w:p>
     <w:p>

</xml_diff>